<commit_message>
My opinion about the article
</commit_message>
<xml_diff>
--- a/Letter.docx
+++ b/Letter.docx
@@ -110,175 +110,23 @@
         <w:jc w:val="both"/>
         <w:rPr>
           <w:rFonts w:ascii="Arial" w:eastAsia="Times New Roman" w:hAnsi="Arial" w:cs="Arial"/>
-          <w:color w:val="1F282C"/>
-          <w:sz w:val="21"/>
-          <w:szCs w:val="21"/>
-          <w:lang w:eastAsia="uk-UA"/>
-        </w:rPr>
-      </w:pPr>
-      <w:r>
-        <w:rPr>
-          <w:rFonts w:ascii="Arial" w:eastAsia="Times New Roman" w:hAnsi="Arial" w:cs="Arial"/>
-          <w:color w:val="1F282C"/>
-          <w:sz w:val="21"/>
-          <w:szCs w:val="21"/>
-          <w:lang w:eastAsia="uk-UA"/>
-        </w:rPr>
-        <w:t>Це просто: </w:t>
-      </w:r>
-      <w:r>
-        <w:rPr>
-          <w:rFonts w:ascii="Arial" w:eastAsia="Times New Roman" w:hAnsi="Arial" w:cs="Arial"/>
           <w:b/>
           <w:bCs/>
           <w:color w:val="1F282C"/>
           <w:sz w:val="21"/>
           <w:szCs w:val="21"/>
-          <w:lang w:eastAsia="uk-UA"/>
-        </w:rPr>
-        <w:t>Тобі ніхто нічого не винен.</w:t>
-      </w:r>
-    </w:p>
-    <w:p>
-      <w:pPr>
-        <w:shd w:val="clear" w:color="auto" w:fill="FFFFFF"/>
-        <w:spacing w:before="225" w:after="225" w:line="240" w:lineRule="auto"/>
-        <w:jc w:val="both"/>
-        <w:rPr>
-          <w:rFonts w:ascii="Arial" w:eastAsia="Times New Roman" w:hAnsi="Arial" w:cs="Arial"/>
-          <w:color w:val="1F282C"/>
-          <w:sz w:val="21"/>
-          <w:szCs w:val="21"/>
-          <w:lang w:eastAsia="uk-UA"/>
-        </w:rPr>
-      </w:pPr>
-      <w:r>
-        <w:rPr>
-          <w:rFonts w:ascii="Arial" w:eastAsia="Times New Roman" w:hAnsi="Arial" w:cs="Arial"/>
-          <w:color w:val="1F282C"/>
-          <w:sz w:val="21"/>
-          <w:szCs w:val="21"/>
-          <w:lang w:eastAsia="uk-UA"/>
-        </w:rPr>
-        <w:t>Що це означає?</w:t>
-      </w:r>
-    </w:p>
-    <w:p>
-      <w:pPr>
-        <w:shd w:val="clear" w:color="auto" w:fill="FFFFFF"/>
-        <w:spacing w:before="225" w:after="225" w:line="240" w:lineRule="auto"/>
-        <w:jc w:val="both"/>
-        <w:rPr>
-          <w:rFonts w:ascii="Arial" w:eastAsia="Times New Roman" w:hAnsi="Arial" w:cs="Arial"/>
-          <w:color w:val="1F282C"/>
-          <w:sz w:val="21"/>
-          <w:szCs w:val="21"/>
-          <w:lang w:eastAsia="uk-UA"/>
-        </w:rPr>
-      </w:pPr>
-      <w:r>
-        <w:rPr>
-          <w:rFonts w:ascii="Arial" w:eastAsia="Times New Roman" w:hAnsi="Arial" w:cs="Arial"/>
-          <w:color w:val="1F282C"/>
-          <w:sz w:val="21"/>
-          <w:szCs w:val="21"/>
-          <w:lang w:eastAsia="uk-UA"/>
-        </w:rPr>
-        <w:t>Як взагалі таке просте твердження може бути важливим? Можливо, тобі так не здається, але це твердження буквально врятує твоє життя. Ніхто не живе за тебе, дитя моє. Тому що ти — це ти, і ніхто інший. Кожен живе для себе, заради свого щастя. І чим раніше ти це зрозумієш, тим швидше позбудешся очікування, що хтось може зробити тебе щасливою.</w:t>
-      </w:r>
-    </w:p>
-    <w:p>
-      <w:pPr>
-        <w:shd w:val="clear" w:color="auto" w:fill="FFFFFF"/>
-        <w:spacing w:before="225" w:after="225" w:line="240" w:lineRule="auto"/>
-        <w:jc w:val="both"/>
-        <w:rPr>
-          <w:rFonts w:ascii="Arial" w:eastAsia="Times New Roman" w:hAnsi="Arial" w:cs="Arial"/>
-          <w:color w:val="1F282C"/>
-          <w:sz w:val="21"/>
-          <w:szCs w:val="21"/>
-          <w:lang w:eastAsia="uk-UA"/>
-        </w:rPr>
-      </w:pPr>
-      <w:r>
-        <w:rPr>
-          <w:rFonts w:ascii="Arial" w:eastAsia="Times New Roman" w:hAnsi="Arial" w:cs="Arial"/>
-          <w:color w:val="1F282C"/>
-          <w:sz w:val="21"/>
-          <w:szCs w:val="21"/>
-          <w:lang w:eastAsia="uk-UA"/>
-        </w:rPr>
-        <w:t xml:space="preserve">Це означає, що ніхто не зобов'язаний тебе любити. І якщо хтось любить тебе, то це тому, що в тобі є щось особливе, що робить його щасливим. Постарайся зрозуміти, що це за особливість, і посиль її, щоб тебе любили ще більше. І якщо люди роблять для тебе </w:t>
-      </w:r>
-      <w:proofErr w:type="spellStart"/>
-      <w:r>
-        <w:rPr>
-          <w:rFonts w:ascii="Arial" w:eastAsia="Times New Roman" w:hAnsi="Arial" w:cs="Arial"/>
-          <w:color w:val="1F282C"/>
-          <w:sz w:val="21"/>
-          <w:szCs w:val="21"/>
-          <w:lang w:eastAsia="uk-UA"/>
-        </w:rPr>
-        <w:t>щось-</w:t>
-      </w:r>
-      <w:proofErr w:type="spellEnd"/>
-      <w:r>
-        <w:rPr>
-          <w:rFonts w:ascii="Arial" w:eastAsia="Times New Roman" w:hAnsi="Arial" w:cs="Arial"/>
-          <w:color w:val="1F282C"/>
-          <w:sz w:val="21"/>
-          <w:szCs w:val="21"/>
-          <w:lang w:eastAsia="uk-UA"/>
-        </w:rPr>
-        <w:t xml:space="preserve"> так це тому, що вони так хочуть. Значить, ти з якоїсь причини дорога їм і вони хочуть догодити тобі. Але не тому, що тобі хтось щось винен просто так.</w:t>
-      </w:r>
-    </w:p>
-    <w:p>
-      <w:pPr>
-        <w:shd w:val="clear" w:color="auto" w:fill="FFFFFF"/>
-        <w:spacing w:before="225" w:after="225" w:line="240" w:lineRule="auto"/>
-        <w:jc w:val="both"/>
-        <w:rPr>
-          <w:rFonts w:ascii="Arial" w:eastAsia="Times New Roman" w:hAnsi="Arial" w:cs="Arial"/>
-          <w:color w:val="1F282C"/>
-          <w:sz w:val="21"/>
-          <w:szCs w:val="21"/>
-          <w:lang w:eastAsia="uk-UA"/>
-        </w:rPr>
-      </w:pPr>
-      <w:r>
-        <w:rPr>
-          <w:rFonts w:ascii="Arial" w:eastAsia="Times New Roman" w:hAnsi="Arial" w:cs="Arial"/>
-          <w:color w:val="1F282C"/>
-          <w:sz w:val="21"/>
-          <w:szCs w:val="21"/>
-          <w:lang w:eastAsia="uk-UA"/>
-        </w:rPr>
-        <w:t>Це значить, що тебе ніхто не повинен поважати. А деякі люди не будуть добрі до тебе. Але як тільки ти зрозумієш, що люди не зобов'язані бути з тобою добрими, ти навчишся уникати спілкування з тими, хто може тебе поранити. Так і ти, в свою чергу, нічого їм не має.</w:t>
-      </w:r>
-    </w:p>
-    <w:p>
-      <w:pPr>
-        <w:shd w:val="clear" w:color="auto" w:fill="FFFFFF"/>
-        <w:spacing w:before="225" w:after="225" w:line="240" w:lineRule="auto"/>
-        <w:jc w:val="both"/>
-        <w:rPr>
-          <w:rFonts w:ascii="Arial" w:eastAsia="Times New Roman" w:hAnsi="Arial" w:cs="Arial"/>
-          <w:color w:val="1F282C"/>
-          <w:sz w:val="21"/>
-          <w:szCs w:val="21"/>
-          <w:lang w:eastAsia="uk-UA"/>
-        </w:rPr>
-      </w:pPr>
-      <w:r>
-        <w:rPr>
-          <w:rFonts w:ascii="Arial" w:eastAsia="Times New Roman" w:hAnsi="Arial" w:cs="Arial"/>
-          <w:color w:val="1F282C"/>
-          <w:sz w:val="21"/>
-          <w:szCs w:val="21"/>
-          <w:lang w:eastAsia="uk-UA"/>
-        </w:rPr>
-        <w:t>І знову: </w:t>
+          <w:lang w:val="ru-RU" w:eastAsia="uk-UA"/>
+        </w:rPr>
+      </w:pPr>
+      <w:r>
+        <w:rPr>
+          <w:rFonts w:ascii="Arial" w:eastAsia="Times New Roman" w:hAnsi="Arial" w:cs="Arial"/>
+          <w:color w:val="1F282C"/>
+          <w:sz w:val="21"/>
+          <w:szCs w:val="21"/>
+          <w:lang w:eastAsia="uk-UA"/>
+        </w:rPr>
+        <w:t>Це просто: </w:t>
       </w:r>
       <w:r>
         <w:rPr>
@@ -309,198 +157,428 @@
       <w:r>
         <w:rPr>
           <w:rFonts w:ascii="Arial" w:eastAsia="Times New Roman" w:hAnsi="Arial" w:cs="Arial"/>
-          <w:color w:val="1F282C"/>
-          <w:sz w:val="21"/>
-          <w:szCs w:val="21"/>
-          <w:lang w:eastAsia="uk-UA"/>
-        </w:rPr>
-        <w:t>Ти повинна ставати краще тільки для себе самої. І в цьому випадку інші потягнуться до тебе, захочуть підтримувати тебе і ділитися з тобою необхідним. А хто не захоче бути з тобою, і справа не в тобі. І якщо це відбудеться, просто шукай ті відносини, які хочеш ти. Нехай чужа проблема не стає твоєю.</w:t>
-      </w:r>
-    </w:p>
-    <w:p>
-      <w:pPr>
-        <w:shd w:val="clear" w:color="auto" w:fill="FFFFFF"/>
-        <w:spacing w:before="225" w:after="225" w:line="240" w:lineRule="auto"/>
-        <w:jc w:val="both"/>
-        <w:rPr>
-          <w:rFonts w:ascii="Arial" w:eastAsia="Times New Roman" w:hAnsi="Arial" w:cs="Arial"/>
-          <w:color w:val="1F282C"/>
-          <w:sz w:val="21"/>
-          <w:szCs w:val="21"/>
-          <w:lang w:eastAsia="uk-UA"/>
-        </w:rPr>
-      </w:pPr>
-      <w:r>
-        <w:rPr>
-          <w:rFonts w:ascii="Arial" w:eastAsia="Times New Roman" w:hAnsi="Arial" w:cs="Arial"/>
-          <w:color w:val="1F282C"/>
-          <w:sz w:val="21"/>
-          <w:szCs w:val="21"/>
-          <w:lang w:eastAsia="uk-UA"/>
-        </w:rPr>
-        <w:t>Коли ти зрозумієш, що повага і любов оточуючих треба заслужити, ти ніколи не будеш чекати неможливого і не будеш розчарована. Інші не повинні ділитися з тобою своїми почуттями, ні думками. А якщо вони це роблять, значить, ти цього заслуговуєш. І у тебе є підстави пишатися любов'ю, яку ти отримуєш, і повагою друзів, і всім, що ти заробила. Але не сприймай це як належне, бо так ти можеш легко втратити все. Вони не твої по праву, все це потрібно заслужити.</w:t>
-      </w:r>
-    </w:p>
-    <w:p>
-      <w:pPr>
-        <w:shd w:val="clear" w:color="auto" w:fill="FFFFFF"/>
-        <w:spacing w:before="225" w:after="225" w:line="240" w:lineRule="auto"/>
-        <w:jc w:val="both"/>
-        <w:rPr>
-          <w:rFonts w:ascii="Arial" w:eastAsia="Times New Roman" w:hAnsi="Arial" w:cs="Arial"/>
-          <w:color w:val="1F282C"/>
-          <w:sz w:val="21"/>
-          <w:szCs w:val="21"/>
-          <w:lang w:eastAsia="uk-UA"/>
-        </w:rPr>
-      </w:pPr>
-      <w:r>
-        <w:rPr>
-          <w:rFonts w:ascii="Arial" w:eastAsia="Times New Roman" w:hAnsi="Arial" w:cs="Arial"/>
-          <w:color w:val="1F282C"/>
-          <w:sz w:val="21"/>
-          <w:szCs w:val="21"/>
-          <w:lang w:eastAsia="uk-UA"/>
-        </w:rPr>
-        <w:t>Мій досвід.</w:t>
-      </w:r>
-    </w:p>
-    <w:p>
-      <w:pPr>
-        <w:shd w:val="clear" w:color="auto" w:fill="FFFFFF"/>
-        <w:spacing w:before="225" w:after="225" w:line="240" w:lineRule="auto"/>
-        <w:jc w:val="both"/>
-        <w:rPr>
-          <w:rFonts w:ascii="Arial" w:eastAsia="Times New Roman" w:hAnsi="Arial" w:cs="Arial"/>
-          <w:color w:val="1F282C"/>
-          <w:sz w:val="21"/>
-          <w:szCs w:val="21"/>
-          <w:lang w:eastAsia="uk-UA"/>
-        </w:rPr>
-      </w:pPr>
-      <w:r>
-        <w:rPr>
-          <w:rFonts w:ascii="Arial" w:eastAsia="Times New Roman" w:hAnsi="Arial" w:cs="Arial"/>
-          <w:color w:val="1F282C"/>
-          <w:sz w:val="21"/>
-          <w:szCs w:val="21"/>
-          <w:lang w:eastAsia="uk-UA"/>
-        </w:rPr>
-        <w:t>В мене ніби камінь з плечей звалився, коли я зрозумів, що ніхто мені нічого не повинен. До тих пір, поки я думав, що це не так, я витрачав занадто багато зусиль, коли не отримував бажаного.</w:t>
-      </w:r>
-    </w:p>
-    <w:p>
-      <w:pPr>
-        <w:shd w:val="clear" w:color="auto" w:fill="FFFFFF"/>
-        <w:spacing w:before="225" w:after="225" w:line="240" w:lineRule="auto"/>
-        <w:jc w:val="both"/>
-        <w:rPr>
-          <w:rFonts w:ascii="Arial" w:eastAsia="Times New Roman" w:hAnsi="Arial" w:cs="Arial"/>
-          <w:color w:val="1F282C"/>
-          <w:sz w:val="21"/>
-          <w:szCs w:val="21"/>
-          <w:lang w:eastAsia="uk-UA"/>
-        </w:rPr>
-      </w:pPr>
-      <w:r>
-        <w:rPr>
-          <w:rFonts w:ascii="Arial" w:eastAsia="Times New Roman" w:hAnsi="Arial" w:cs="Arial"/>
-          <w:color w:val="1F282C"/>
-          <w:sz w:val="21"/>
-          <w:szCs w:val="21"/>
-          <w:lang w:eastAsia="uk-UA"/>
-        </w:rPr>
-        <w:t>Ніхто не повинен просто так мене поважати, дружити зі мною, любити, розвивати мене. В результаті мої стосунки виграли від цього — я навчився бути з людьми, з якими я хочу бути, і робити тільки те, що я хочу робити.</w:t>
-      </w:r>
-    </w:p>
-    <w:p>
-      <w:pPr>
-        <w:shd w:val="clear" w:color="auto" w:fill="FFFFFF"/>
-        <w:spacing w:before="225" w:after="225" w:line="240" w:lineRule="auto"/>
-        <w:jc w:val="both"/>
-        <w:rPr>
-          <w:rFonts w:ascii="Arial" w:eastAsia="Times New Roman" w:hAnsi="Arial" w:cs="Arial"/>
-          <w:color w:val="1F282C"/>
-          <w:sz w:val="21"/>
-          <w:szCs w:val="21"/>
-          <w:lang w:eastAsia="uk-UA"/>
-        </w:rPr>
-      </w:pPr>
-      <w:r>
-        <w:rPr>
-          <w:rFonts w:ascii="Arial" w:eastAsia="Times New Roman" w:hAnsi="Arial" w:cs="Arial"/>
-          <w:color w:val="1F282C"/>
-          <w:sz w:val="21"/>
-          <w:szCs w:val="21"/>
-          <w:lang w:eastAsia="uk-UA"/>
-        </w:rPr>
-        <w:t>І це розуміння дало мені дружбу, партнерів по бізнесу, улюблених, потенційних клієнтів. Воно завжди нагадує мені, що отримати бажане я можу, тільки якщо мені вдасться достукатися до іншої людини. Я повинен зрозуміти, що він відчуває, що для нього важливо, чого хоче. І тільки тоді я сам зрозумію, хочу я зв'язуватися з цією людиною.</w:t>
-      </w:r>
-    </w:p>
-    <w:p>
-      <w:pPr>
-        <w:shd w:val="clear" w:color="auto" w:fill="FFFFFF"/>
-        <w:spacing w:before="225" w:after="225" w:line="240" w:lineRule="auto"/>
-        <w:jc w:val="both"/>
-        <w:rPr>
-          <w:rFonts w:ascii="Arial" w:eastAsia="Times New Roman" w:hAnsi="Arial" w:cs="Arial"/>
-          <w:color w:val="1F282C"/>
-          <w:sz w:val="21"/>
-          <w:szCs w:val="21"/>
-          <w:lang w:eastAsia="uk-UA"/>
-        </w:rPr>
-      </w:pPr>
-      <w:r>
-        <w:rPr>
-          <w:rFonts w:ascii="Arial" w:eastAsia="Times New Roman" w:hAnsi="Arial" w:cs="Arial"/>
-          <w:color w:val="1F282C"/>
-          <w:sz w:val="21"/>
-          <w:szCs w:val="21"/>
-          <w:lang w:eastAsia="uk-UA"/>
-        </w:rPr>
-        <w:t>Не так-то легко в двох словах пояснити те, чого мені довелося вчитися роками. Але, може бути, ти будеш перечитувати цю записку на кожне Різдво і сенс її буде ставати ясніше.</w:t>
-      </w:r>
-    </w:p>
-    <w:p>
-      <w:pPr>
-        <w:shd w:val="clear" w:color="auto" w:fill="FFFFFF"/>
-        <w:spacing w:before="225" w:after="225" w:line="240" w:lineRule="auto"/>
-        <w:jc w:val="both"/>
-        <w:rPr>
-          <w:rFonts w:ascii="Arial" w:eastAsia="Times New Roman" w:hAnsi="Arial" w:cs="Arial"/>
-          <w:color w:val="1F282C"/>
-          <w:sz w:val="21"/>
-          <w:szCs w:val="21"/>
-          <w:lang w:eastAsia="uk-UA"/>
-        </w:rPr>
-      </w:pPr>
-      <w:r>
-        <w:rPr>
-          <w:rFonts w:ascii="Arial" w:eastAsia="Times New Roman" w:hAnsi="Arial" w:cs="Arial"/>
-          <w:color w:val="1F282C"/>
-          <w:sz w:val="21"/>
-          <w:szCs w:val="21"/>
-          <w:lang w:eastAsia="uk-UA"/>
-        </w:rPr>
-        <w:t>Сподіваюся, так і буде, тому що це те, що тобі варто зрозуміти як можна раніше: </w:t>
-      </w:r>
-      <w:r>
-        <w:rPr>
-          <w:rFonts w:ascii="Arial" w:eastAsia="Times New Roman" w:hAnsi="Arial" w:cs="Arial"/>
           <w:b/>
           <w:bCs/>
           <w:color w:val="1F282C"/>
           <w:sz w:val="21"/>
           <w:szCs w:val="21"/>
-          <w:lang w:eastAsia="uk-UA"/>
-        </w:rPr>
-        <w:t>тобі ніхто нічого не винен.</w:t>
-      </w:r>
-    </w:p>
-    <w:p>
+          <w:lang w:val="ru-RU" w:eastAsia="uk-UA"/>
+        </w:rPr>
+        <w:t>-</w:t>
+      </w:r>
+      <w:r>
+        <w:rPr>
+          <w:rFonts w:ascii="Arial" w:eastAsia="Times New Roman" w:hAnsi="Arial" w:cs="Arial"/>
+          <w:b/>
+          <w:bCs/>
+          <w:color w:val="1F282C"/>
+          <w:sz w:val="21"/>
+          <w:szCs w:val="21"/>
+          <w:lang w:eastAsia="uk-UA"/>
+        </w:rPr>
+        <w:t>«Весь в сенс як добитися успіху</w:t>
+      </w:r>
+      <w:proofErr w:type="gramStart"/>
+      <w:r>
+        <w:rPr>
+          <w:rFonts w:ascii="Arial" w:eastAsia="Times New Roman" w:hAnsi="Arial" w:cs="Arial"/>
+          <w:b/>
+          <w:bCs/>
+          <w:color w:val="1F282C"/>
+          <w:sz w:val="21"/>
+          <w:szCs w:val="21"/>
+          <w:lang w:eastAsia="uk-UA"/>
+        </w:rPr>
+        <w:t xml:space="preserve"> ,</w:t>
+      </w:r>
+      <w:proofErr w:type="gramEnd"/>
+      <w:r>
+        <w:rPr>
+          <w:rFonts w:ascii="Arial" w:eastAsia="Times New Roman" w:hAnsi="Arial" w:cs="Arial"/>
+          <w:b/>
+          <w:bCs/>
+          <w:color w:val="1F282C"/>
+          <w:sz w:val="21"/>
+          <w:szCs w:val="21"/>
+          <w:lang w:eastAsia="uk-UA"/>
+        </w:rPr>
+        <w:t xml:space="preserve"> просто потрібно надіятись лише на себе )</w:t>
+      </w:r>
       <w:bookmarkStart w:id="0" w:name="_GoBack"/>
       <w:bookmarkEnd w:id="0"/>
-    </w:p>
+      <w:r>
+        <w:rPr>
+          <w:rFonts w:ascii="Arial" w:eastAsia="Times New Roman" w:hAnsi="Arial" w:cs="Arial"/>
+          <w:b/>
+          <w:bCs/>
+          <w:color w:val="1F282C"/>
+          <w:sz w:val="21"/>
+          <w:szCs w:val="21"/>
+          <w:lang w:eastAsia="uk-UA"/>
+        </w:rPr>
+        <w:t>»</w:t>
+      </w:r>
+    </w:p>
+    <w:p>
+      <w:pPr>
+        <w:shd w:val="clear" w:color="auto" w:fill="FFFFFF"/>
+        <w:spacing w:before="225" w:after="225" w:line="240" w:lineRule="auto"/>
+        <w:jc w:val="both"/>
+        <w:rPr>
+          <w:rFonts w:ascii="Arial" w:eastAsia="Times New Roman" w:hAnsi="Arial" w:cs="Arial"/>
+          <w:color w:val="1F282C"/>
+          <w:sz w:val="21"/>
+          <w:szCs w:val="21"/>
+          <w:lang w:eastAsia="uk-UA"/>
+        </w:rPr>
+      </w:pPr>
+      <w:r>
+        <w:rPr>
+          <w:rFonts w:ascii="Arial" w:eastAsia="Times New Roman" w:hAnsi="Arial" w:cs="Arial"/>
+          <w:color w:val="1F282C"/>
+          <w:sz w:val="21"/>
+          <w:szCs w:val="21"/>
+          <w:lang w:eastAsia="uk-UA"/>
+        </w:rPr>
+        <w:t>Що це означає?</w:t>
+      </w:r>
+    </w:p>
+    <w:p>
+      <w:pPr>
+        <w:shd w:val="clear" w:color="auto" w:fill="FFFFFF"/>
+        <w:spacing w:before="225" w:after="225" w:line="240" w:lineRule="auto"/>
+        <w:jc w:val="both"/>
+        <w:rPr>
+          <w:rFonts w:ascii="Arial" w:eastAsia="Times New Roman" w:hAnsi="Arial" w:cs="Arial"/>
+          <w:color w:val="1F282C"/>
+          <w:sz w:val="21"/>
+          <w:szCs w:val="21"/>
+          <w:lang w:eastAsia="uk-UA"/>
+        </w:rPr>
+      </w:pPr>
+      <w:r>
+        <w:rPr>
+          <w:rFonts w:ascii="Arial" w:eastAsia="Times New Roman" w:hAnsi="Arial" w:cs="Arial"/>
+          <w:color w:val="1F282C"/>
+          <w:sz w:val="21"/>
+          <w:szCs w:val="21"/>
+          <w:lang w:eastAsia="uk-UA"/>
+        </w:rPr>
+        <w:t>Як взагалі таке просте твердження може бути важливим? Можливо, тобі так не здається, але це твердження буквально врятує твоє життя. Ніхто не живе за тебе, дитя моє. Тому що ти — це ти, і ніхто інший. Кожен живе для себе, заради свого щастя. І чим раніше ти це зрозумієш, тим швидше позбудешся очікування, що хтось може зробити тебе щасливою.</w:t>
+      </w:r>
+    </w:p>
+    <w:p>
+      <w:pPr>
+        <w:shd w:val="clear" w:color="auto" w:fill="FFFFFF"/>
+        <w:spacing w:before="225" w:after="225" w:line="240" w:lineRule="auto"/>
+        <w:jc w:val="both"/>
+        <w:rPr>
+          <w:rFonts w:ascii="Arial" w:eastAsia="Times New Roman" w:hAnsi="Arial" w:cs="Arial"/>
+          <w:color w:val="1F282C"/>
+          <w:sz w:val="21"/>
+          <w:szCs w:val="21"/>
+          <w:lang w:eastAsia="uk-UA"/>
+        </w:rPr>
+      </w:pPr>
+      <w:r>
+        <w:rPr>
+          <w:rFonts w:ascii="Arial" w:eastAsia="Times New Roman" w:hAnsi="Arial" w:cs="Arial"/>
+          <w:color w:val="1F282C"/>
+          <w:sz w:val="21"/>
+          <w:szCs w:val="21"/>
+          <w:lang w:eastAsia="uk-UA"/>
+        </w:rPr>
+        <w:t xml:space="preserve">Це означає, що ніхто не зобов'язаний тебе любити. І якщо хтось любить тебе, то це тому, що в тобі є щось особливе, що робить його щасливим. Постарайся зрозуміти, що це за особливість, і посиль її, щоб тебе любили ще більше. І якщо люди роблять для тебе </w:t>
+      </w:r>
+      <w:proofErr w:type="spellStart"/>
+      <w:r>
+        <w:rPr>
+          <w:rFonts w:ascii="Arial" w:eastAsia="Times New Roman" w:hAnsi="Arial" w:cs="Arial"/>
+          <w:color w:val="1F282C"/>
+          <w:sz w:val="21"/>
+          <w:szCs w:val="21"/>
+          <w:lang w:eastAsia="uk-UA"/>
+        </w:rPr>
+        <w:t>щось-</w:t>
+      </w:r>
+      <w:proofErr w:type="spellEnd"/>
+      <w:r>
+        <w:rPr>
+          <w:rFonts w:ascii="Arial" w:eastAsia="Times New Roman" w:hAnsi="Arial" w:cs="Arial"/>
+          <w:color w:val="1F282C"/>
+          <w:sz w:val="21"/>
+          <w:szCs w:val="21"/>
+          <w:lang w:eastAsia="uk-UA"/>
+        </w:rPr>
+        <w:t xml:space="preserve"> так це тому, що вони так хочуть. Значить, ти з якоїсь причини дорога їм і вони хочуть догодити тобі. Але не тому, що тобі хтось щось винен просто так.</w:t>
+      </w:r>
+    </w:p>
+    <w:p>
+      <w:pPr>
+        <w:shd w:val="clear" w:color="auto" w:fill="FFFFFF"/>
+        <w:spacing w:before="225" w:after="225" w:line="240" w:lineRule="auto"/>
+        <w:jc w:val="both"/>
+        <w:rPr>
+          <w:rFonts w:ascii="Arial" w:eastAsia="Times New Roman" w:hAnsi="Arial" w:cs="Arial"/>
+          <w:color w:val="1F282C"/>
+          <w:sz w:val="21"/>
+          <w:szCs w:val="21"/>
+          <w:lang w:eastAsia="uk-UA"/>
+        </w:rPr>
+      </w:pPr>
+      <w:r>
+        <w:rPr>
+          <w:rFonts w:ascii="Arial" w:eastAsia="Times New Roman" w:hAnsi="Arial" w:cs="Arial"/>
+          <w:color w:val="1F282C"/>
+          <w:sz w:val="21"/>
+          <w:szCs w:val="21"/>
+          <w:lang w:eastAsia="uk-UA"/>
+        </w:rPr>
+        <w:t>Це значить, що тебе ніхто не повинен поважати. А деякі люди не будуть добрі до тебе. Але як тільки ти зрозумієш, що люди не зобов'язані бути з тобою добрими, ти навчишся уникати спілкування з тими, хто може тебе поранити. Так і ти, в свою чергу, нічого їм не має.</w:t>
+      </w:r>
+    </w:p>
+    <w:p>
+      <w:pPr>
+        <w:shd w:val="clear" w:color="auto" w:fill="FFFFFF"/>
+        <w:spacing w:before="225" w:after="225" w:line="240" w:lineRule="auto"/>
+        <w:jc w:val="both"/>
+        <w:rPr>
+          <w:rFonts w:ascii="Arial" w:eastAsia="Times New Roman" w:hAnsi="Arial" w:cs="Arial"/>
+          <w:color w:val="1F282C"/>
+          <w:sz w:val="21"/>
+          <w:szCs w:val="21"/>
+          <w:lang w:eastAsia="uk-UA"/>
+        </w:rPr>
+      </w:pPr>
+      <w:r>
+        <w:rPr>
+          <w:rFonts w:ascii="Arial" w:eastAsia="Times New Roman" w:hAnsi="Arial" w:cs="Arial"/>
+          <w:color w:val="1F282C"/>
+          <w:sz w:val="21"/>
+          <w:szCs w:val="21"/>
+          <w:lang w:eastAsia="uk-UA"/>
+        </w:rPr>
+        <w:t>І знову: </w:t>
+      </w:r>
+      <w:r>
+        <w:rPr>
+          <w:rFonts w:ascii="Arial" w:eastAsia="Times New Roman" w:hAnsi="Arial" w:cs="Arial"/>
+          <w:b/>
+          <w:bCs/>
+          <w:color w:val="1F282C"/>
+          <w:sz w:val="21"/>
+          <w:szCs w:val="21"/>
+          <w:lang w:eastAsia="uk-UA"/>
+        </w:rPr>
+        <w:t>Тобі ніхто нічого не винен.</w:t>
+      </w:r>
+    </w:p>
+    <w:p>
+      <w:pPr>
+        <w:shd w:val="clear" w:color="auto" w:fill="FFFFFF"/>
+        <w:spacing w:before="225" w:after="225" w:line="240" w:lineRule="auto"/>
+        <w:jc w:val="both"/>
+        <w:rPr>
+          <w:rFonts w:ascii="Arial" w:eastAsia="Times New Roman" w:hAnsi="Arial" w:cs="Arial"/>
+          <w:color w:val="1F282C"/>
+          <w:sz w:val="21"/>
+          <w:szCs w:val="21"/>
+          <w:lang w:eastAsia="uk-UA"/>
+        </w:rPr>
+      </w:pPr>
+      <w:r>
+        <w:rPr>
+          <w:rFonts w:ascii="Arial" w:eastAsia="Times New Roman" w:hAnsi="Arial" w:cs="Arial"/>
+          <w:color w:val="1F282C"/>
+          <w:sz w:val="21"/>
+          <w:szCs w:val="21"/>
+          <w:lang w:eastAsia="uk-UA"/>
+        </w:rPr>
+        <w:t>Ти повинна ставати краще тільки для себе самої. І в цьому випадку інші потягнуться до тебе, захочуть підтримувати тебе і ділитися з тобою необхідним. А хто не захоче бути з тобою, і справа не в тобі. І якщо це відбудеться, просто шукай ті відносини, які хочеш ти. Нехай чужа проблема не стає твоєю.</w:t>
+      </w:r>
+    </w:p>
+    <w:p>
+      <w:pPr>
+        <w:shd w:val="clear" w:color="auto" w:fill="FFFFFF"/>
+        <w:spacing w:before="225" w:after="225" w:line="240" w:lineRule="auto"/>
+        <w:jc w:val="both"/>
+        <w:rPr>
+          <w:rFonts w:ascii="Arial" w:eastAsia="Times New Roman" w:hAnsi="Arial" w:cs="Arial"/>
+          <w:color w:val="1F282C"/>
+          <w:sz w:val="21"/>
+          <w:szCs w:val="21"/>
+          <w:lang w:eastAsia="uk-UA"/>
+        </w:rPr>
+      </w:pPr>
+      <w:r>
+        <w:rPr>
+          <w:rFonts w:ascii="Arial" w:eastAsia="Times New Roman" w:hAnsi="Arial" w:cs="Arial"/>
+          <w:color w:val="1F282C"/>
+          <w:sz w:val="21"/>
+          <w:szCs w:val="21"/>
+          <w:lang w:eastAsia="uk-UA"/>
+        </w:rPr>
+        <w:t>Коли ти зрозумієш, що повага і любов оточуючих треба заслужити, ти ніколи не будеш чекати неможливого і не будеш розчарована. Інші не повинні ділитися з тобою своїми почуттями, ні думками. А якщо вони це роблять, значить, ти цього заслуговуєш. І у тебе є підстави пишатися любов'ю, яку ти отримуєш, і повагою друзів, і всім, що ти заробила. Але не сприймай це як належне, бо так ти можеш легко втратити все. Вони не твої по праву, все це потрібно заслужити.</w:t>
+      </w:r>
+    </w:p>
+    <w:p>
+      <w:pPr>
+        <w:shd w:val="clear" w:color="auto" w:fill="FFFFFF"/>
+        <w:spacing w:before="225" w:after="225" w:line="240" w:lineRule="auto"/>
+        <w:jc w:val="both"/>
+        <w:rPr>
+          <w:rFonts w:ascii="Arial" w:eastAsia="Times New Roman" w:hAnsi="Arial" w:cs="Arial"/>
+          <w:color w:val="1F282C"/>
+          <w:sz w:val="21"/>
+          <w:szCs w:val="21"/>
+          <w:lang w:eastAsia="uk-UA"/>
+        </w:rPr>
+      </w:pPr>
+      <w:r>
+        <w:rPr>
+          <w:rFonts w:ascii="Arial" w:eastAsia="Times New Roman" w:hAnsi="Arial" w:cs="Arial"/>
+          <w:color w:val="1F282C"/>
+          <w:sz w:val="21"/>
+          <w:szCs w:val="21"/>
+          <w:lang w:eastAsia="uk-UA"/>
+        </w:rPr>
+        <w:t>Мій досвід.</w:t>
+      </w:r>
+    </w:p>
+    <w:p>
+      <w:pPr>
+        <w:shd w:val="clear" w:color="auto" w:fill="FFFFFF"/>
+        <w:spacing w:before="225" w:after="225" w:line="240" w:lineRule="auto"/>
+        <w:jc w:val="both"/>
+        <w:rPr>
+          <w:rFonts w:ascii="Arial" w:eastAsia="Times New Roman" w:hAnsi="Arial" w:cs="Arial"/>
+          <w:color w:val="1F282C"/>
+          <w:sz w:val="21"/>
+          <w:szCs w:val="21"/>
+          <w:lang w:eastAsia="uk-UA"/>
+        </w:rPr>
+      </w:pPr>
+      <w:r>
+        <w:rPr>
+          <w:rFonts w:ascii="Arial" w:eastAsia="Times New Roman" w:hAnsi="Arial" w:cs="Arial"/>
+          <w:color w:val="1F282C"/>
+          <w:sz w:val="21"/>
+          <w:szCs w:val="21"/>
+          <w:lang w:eastAsia="uk-UA"/>
+        </w:rPr>
+        <w:t>В мене ніби камінь з плечей звалився, коли я зрозумів, що ніхто мені нічого не повинен. До тих пір, поки я думав, що це не так, я витрачав занадто багато зусиль, коли не отримував бажаного.</w:t>
+      </w:r>
+    </w:p>
+    <w:p>
+      <w:pPr>
+        <w:shd w:val="clear" w:color="auto" w:fill="FFFFFF"/>
+        <w:spacing w:before="225" w:after="225" w:line="240" w:lineRule="auto"/>
+        <w:jc w:val="both"/>
+        <w:rPr>
+          <w:rFonts w:ascii="Arial" w:eastAsia="Times New Roman" w:hAnsi="Arial" w:cs="Arial"/>
+          <w:color w:val="1F282C"/>
+          <w:sz w:val="21"/>
+          <w:szCs w:val="21"/>
+          <w:lang w:eastAsia="uk-UA"/>
+        </w:rPr>
+      </w:pPr>
+      <w:r>
+        <w:rPr>
+          <w:rFonts w:ascii="Arial" w:eastAsia="Times New Roman" w:hAnsi="Arial" w:cs="Arial"/>
+          <w:color w:val="1F282C"/>
+          <w:sz w:val="21"/>
+          <w:szCs w:val="21"/>
+          <w:lang w:eastAsia="uk-UA"/>
+        </w:rPr>
+        <w:t>Ніхто не повинен просто так мене поважати, дружити зі мною, любити, розвивати мене. В результаті мої стосунки виграли від цього — я навчився бути з людьми, з якими я хочу бути, і робити тільки те, що я хочу робити.</w:t>
+      </w:r>
+    </w:p>
+    <w:p>
+      <w:pPr>
+        <w:shd w:val="clear" w:color="auto" w:fill="FFFFFF"/>
+        <w:spacing w:before="225" w:after="225" w:line="240" w:lineRule="auto"/>
+        <w:jc w:val="both"/>
+        <w:rPr>
+          <w:rFonts w:ascii="Arial" w:eastAsia="Times New Roman" w:hAnsi="Arial" w:cs="Arial"/>
+          <w:color w:val="1F282C"/>
+          <w:sz w:val="21"/>
+          <w:szCs w:val="21"/>
+          <w:lang w:eastAsia="uk-UA"/>
+        </w:rPr>
+      </w:pPr>
+      <w:r>
+        <w:rPr>
+          <w:rFonts w:ascii="Arial" w:eastAsia="Times New Roman" w:hAnsi="Arial" w:cs="Arial"/>
+          <w:color w:val="1F282C"/>
+          <w:sz w:val="21"/>
+          <w:szCs w:val="21"/>
+          <w:lang w:eastAsia="uk-UA"/>
+        </w:rPr>
+        <w:t>І це розуміння дало мені дружбу, партнерів по бізнесу, улюблених, потенційних клієнтів. Воно завжди нагадує мені, що отримати бажане я можу, тільки якщо мені вдасться достукатися до іншої людини. Я повинен зрозуміти, що він відчуває, що для нього важливо, чого хоче. І тільки тоді я сам зрозумію, хочу я зв'язуватися з цією людиною.</w:t>
+      </w:r>
+    </w:p>
+    <w:p>
+      <w:pPr>
+        <w:shd w:val="clear" w:color="auto" w:fill="FFFFFF"/>
+        <w:spacing w:before="225" w:after="225" w:line="240" w:lineRule="auto"/>
+        <w:jc w:val="both"/>
+        <w:rPr>
+          <w:rFonts w:ascii="Arial" w:eastAsia="Times New Roman" w:hAnsi="Arial" w:cs="Arial"/>
+          <w:color w:val="1F282C"/>
+          <w:sz w:val="21"/>
+          <w:szCs w:val="21"/>
+          <w:lang w:eastAsia="uk-UA"/>
+        </w:rPr>
+      </w:pPr>
+      <w:r>
+        <w:rPr>
+          <w:rFonts w:ascii="Arial" w:eastAsia="Times New Roman" w:hAnsi="Arial" w:cs="Arial"/>
+          <w:color w:val="1F282C"/>
+          <w:sz w:val="21"/>
+          <w:szCs w:val="21"/>
+          <w:lang w:eastAsia="uk-UA"/>
+        </w:rPr>
+        <w:t>Не так-то легко в двох словах пояснити те, чого мені довелося вчитися роками. Але, може бути, ти будеш перечитувати цю записку на кожне Різдво і сенс її буде ставати ясніше.</w:t>
+      </w:r>
+    </w:p>
+    <w:p>
+      <w:pPr>
+        <w:shd w:val="clear" w:color="auto" w:fill="FFFFFF"/>
+        <w:spacing w:before="225" w:after="225" w:line="240" w:lineRule="auto"/>
+        <w:jc w:val="both"/>
+        <w:rPr>
+          <w:rFonts w:ascii="Arial" w:eastAsia="Times New Roman" w:hAnsi="Arial" w:cs="Arial"/>
+          <w:color w:val="1F282C"/>
+          <w:sz w:val="21"/>
+          <w:szCs w:val="21"/>
+          <w:lang w:eastAsia="uk-UA"/>
+        </w:rPr>
+      </w:pPr>
+      <w:r>
+        <w:rPr>
+          <w:rFonts w:ascii="Arial" w:eastAsia="Times New Roman" w:hAnsi="Arial" w:cs="Arial"/>
+          <w:color w:val="1F282C"/>
+          <w:sz w:val="21"/>
+          <w:szCs w:val="21"/>
+          <w:lang w:eastAsia="uk-UA"/>
+        </w:rPr>
+        <w:lastRenderedPageBreak/>
+        <w:t>Сподіваюся, так і буде, тому що це те, що тобі варто зрозуміти як можна раніше: </w:t>
+      </w:r>
+      <w:r>
+        <w:rPr>
+          <w:rFonts w:ascii="Arial" w:eastAsia="Times New Roman" w:hAnsi="Arial" w:cs="Arial"/>
+          <w:b/>
+          <w:bCs/>
+          <w:color w:val="1F282C"/>
+          <w:sz w:val="21"/>
+          <w:szCs w:val="21"/>
+          <w:lang w:eastAsia="uk-UA"/>
+        </w:rPr>
+        <w:t>тобі ніхто нічого не винен.</w:t>
+      </w:r>
+    </w:p>
+    <w:p/>
     <w:sectPr>
       <w:pgSz w:w="11906" w:h="16838"/>
       <w:pgMar w:top="850" w:right="850" w:bottom="850" w:left="1417" w:header="708" w:footer="708" w:gutter="0"/>

</xml_diff>